<commit_message>
Spring Break Monday and Tuesday work
</commit_message>
<xml_diff>
--- a/24-25Year/Spring25/DES-335/Project 2/Matthew_Oliver_DES335A_TTRPG_Draft1.docx
+++ b/24-25Year/Spring25/DES-335/Project 2/Matthew_Oliver_DES335A_TTRPG_Draft1.docx
@@ -289,7 +289,7 @@
                                           <w:sz w:val="72"/>
                                           <w:szCs w:val="72"/>
                                         </w:rPr>
-                                        <w:t>Old</w:t>
+                                        <w:t>Warring Worlds</w:t>
                                       </w:r>
                                       <w:r>
                                         <w:rPr>
@@ -299,7 +299,7 @@
                                           <w:sz w:val="72"/>
                                           <w:szCs w:val="72"/>
                                         </w:rPr>
-                                        <w:t xml:space="preserve"> World roleplaying game</w:t>
+                                        <w:t xml:space="preserve"> roleplaying game</w:t>
                                       </w:r>
                                     </w:p>
                                   </w:sdtContent>
@@ -466,7 +466,7 @@
                                     <w:sz w:val="72"/>
                                     <w:szCs w:val="72"/>
                                   </w:rPr>
-                                  <w:t>Old</w:t>
+                                  <w:t>Warring Worlds</w:t>
                                 </w:r>
                                 <w:r>
                                   <w:rPr>
@@ -476,7 +476,7 @@
                                     <w:sz w:val="72"/>
                                     <w:szCs w:val="72"/>
                                   </w:rPr>
-                                  <w:t xml:space="preserve"> World roleplaying game</w:t>
+                                  <w:t xml:space="preserve"> roleplaying game</w:t>
                                 </w:r>
                               </w:p>
                             </w:sdtContent>
@@ -10061,7 +10061,25 @@
         <w:t xml:space="preserve">To play </w:t>
       </w:r>
       <w:r>
-        <w:t>Old World you will need at least 2 dice of each type from d4 to d12. You will also need a character sheet and pencil to make a character.</w:t>
+        <w:t xml:space="preserve">Old World you will need at least 2 dice of each </w:t>
+      </w:r>
+      <w:r>
+        <w:t xml:space="preserve">of the following </w:t>
+      </w:r>
+      <w:r>
+        <w:t>type</w:t>
+      </w:r>
+      <w:r>
+        <w:t>s:</w:t>
+      </w:r>
+      <w:r>
+        <w:t xml:space="preserve"> </w:t>
+      </w:r>
+      <w:r>
+        <w:t>d4, d6, d8, d10, and d12</w:t>
+      </w:r>
+      <w:r>
+        <w:t>. You will also need a character sheet and pencil to make a character.</w:t>
       </w:r>
     </w:p>
     <w:p>
@@ -10145,7 +10163,15 @@
         <w:t>and going up to a d12</w:t>
       </w:r>
       <w:r>
-        <w:t xml:space="preserve"> at tier 5. In this case lets say that our character is pretty Stealth and Dexterity focused, fitting a Roguish archetype. Our character will be tier 4 in </w:t>
+        <w:t xml:space="preserve"> at tier 5. In this case </w:t>
+      </w:r>
+      <w:proofErr w:type="spellStart"/>
+      <w:r>
+        <w:t>lets</w:t>
+      </w:r>
+      <w:proofErr w:type="spellEnd"/>
+      <w:r>
+        <w:t xml:space="preserve"> say that our character is pretty Stealth and Dexterity focused, fitting a Roguish archetype. Our character will be tier 4 in </w:t>
       </w:r>
       <w:r>
         <w:t>Dexterity and tier 3 in Stealth, meaning that we roll a d10 and a d8.</w:t>
@@ -10201,173 +10227,542 @@
       <w:r>
         <w:t>. Every level of Penalty forces you to decrease on of the dice being rolled by one step.</w:t>
       </w:r>
+    </w:p>
+    <w:p>
+      <w:pPr>
+        <w:pStyle w:val="Heading2"/>
+      </w:pPr>
+      <w:r>
+        <w:t>[WORLD NAME]</w:t>
+      </w:r>
+    </w:p>
+    <w:p>
+      <w:r>
+        <w:t xml:space="preserve">[World Name] is a land of untamed nature. Vast biomes of all types stretch across the land, each one in Ecological Harmony. </w:t>
+      </w:r>
+      <w:r>
+        <w:t xml:space="preserve">The </w:t>
+      </w:r>
+      <w:r>
+        <w:t xml:space="preserve">World Children </w:t>
+      </w:r>
+      <w:r>
+        <w:t xml:space="preserve">inhabit this land, existing in harmony with nature. </w:t>
+      </w:r>
+      <w:r>
+        <w:t xml:space="preserve">It is said by </w:t>
+      </w:r>
+      <w:r>
+        <w:lastRenderedPageBreak/>
+        <w:t>the World Children that a World Spirit inhabits [WORLD NAME]. Ensuring that all lands stay in Ecological Harmony. This World Spirit acts through various means including the Spirit Hubs, Natural Energies, and World Seeds. [WORLD NAME] has existed in this way for generations, and throughout the land there was peace. Until the Rift opened and pieces of a different world came through.</w:t>
+      </w:r>
+    </w:p>
+    <w:p>
+      <w:r>
+        <w:t xml:space="preserve">Almost no one remembers the Rift, it exists well beyond the memories of most species. But some do remember. </w:t>
+      </w:r>
+      <w:r>
+        <w:t>They say that</w:t>
+      </w:r>
+      <w:r>
+        <w:t xml:space="preserve"> there was no warning, one second everything was peaceful and then in the next, the sound came. A roar unlike any heard before or since, they say it sounded like [WORLD NAME] itself was bellowing in pain. This deafening sound echoed across the globe and when it was finished people began to look up, and saw it. They</w:t>
+      </w:r>
+      <w:r>
+        <w:t xml:space="preserve"> tell of a great tear</w:t>
+      </w:r>
+      <w:r>
+        <w:t>, like a wound in the sky</w:t>
+      </w:r>
+      <w:r>
+        <w:t>.</w:t>
+      </w:r>
+      <w:r>
+        <w:t xml:space="preserve"> On the other side of this tear there were</w:t>
+      </w:r>
+      <w:r>
+        <w:t xml:space="preserve"> what looked to be dark, swirling, purple clouds. Then these clouds started to pass through the Rift and quickly spread across the entire world. </w:t>
+      </w:r>
+      <w:r>
+        <w:t>And then, as</w:t>
+      </w:r>
+      <w:r>
+        <w:t xml:space="preserve"> quickly as the Rift opened</w:t>
+      </w:r>
+      <w:r>
+        <w:t>, it closed again, this time without a sound.</w:t>
+      </w:r>
+    </w:p>
+    <w:p>
+      <w:r>
+        <w:t>It didn’t take long for the purple clouds to dissipate and disappear. Peace seemed to return to [WORLD NAME], there was no great calamity or horrible disaster. Everything seemed to be normal. That was until the next batch of World Seeds arrived. All of a sudden the World Seeds started growing into strange, monstrous things. New things, which had never been seen before in [WORLD NAME]. For most this was nothing more than a strange occurrence. The monsters usually seemed to become confused and then flee. The oddest thing to come from the World Seeds was what seemed to be a new species of World Children.</w:t>
+      </w:r>
+      <w:r>
+        <w:t xml:space="preserve"> These people called themselves “Humans,” and at first seemed peaceful. Truly [WORLD NAME] remained in harmony.</w:t>
+      </w:r>
+    </w:p>
+    <w:p>
+      <w:r>
+        <w:t xml:space="preserve">That is until things starting going wrong. The new monsters that had been introduced </w:t>
+      </w:r>
+      <w:r>
+        <w:t>began</w:t>
+      </w:r>
+      <w:r>
+        <w:t xml:space="preserve"> to throw the various ecosystems out of balance</w:t>
+      </w:r>
+      <w:r>
+        <w:t xml:space="preserve">. </w:t>
+      </w:r>
+      <w:r>
+        <w:t xml:space="preserve">Events that had never happened before started to become common. Food shortages, animal attacks, and even diseases assaulted the World Children. But the worst was yet to come. The Humans, upon seeing the World Children suffer at what they viewed to be </w:t>
+      </w:r>
+      <w:r>
+        <w:t xml:space="preserve">normal occurrences, chose to betray the World Children that had previously been their friends. They began to attack the World Children, driving them out of their </w:t>
+      </w:r>
+      <w:r>
+        <w:t>Native</w:t>
+      </w:r>
+      <w:r>
+        <w:t xml:space="preserve"> Lands. The Humans then claimed these lands for their own, establishing Nations and building settlements. But to the World Children, this was not their greatest sin. The most egregious act of all was the Human’s </w:t>
+      </w:r>
+      <w:r>
+        <w:t xml:space="preserve">exploitation of the land. They would cut down forests, farm animals instead of hunting them, and, the most terrible of all, tear up the soil and destroy the plants to grow their own “crops.” By doing this the Humans destroyed the Land’s Ecological Harmony, and the World Spirit fled those lands, leaving them to the Humans. </w:t>
+      </w:r>
+    </w:p>
+    <w:p>
+      <w:r>
+        <w:t>The entire world has been thrown into chaos. Invasive Monsters stalk the land, killing people and animals alike. The Humans have slowly expanded, and now the various Nations each control multiple Lands. The World Spirit is suffering as more of its lands fall under the control of the Humans and thus out of its control. This continued for centuries, with the world changing more and more from its previous state.</w:t>
+      </w:r>
+    </w:p>
+    <w:p>
+      <w:r>
+        <w:t xml:space="preserve">And now, </w:t>
+      </w:r>
+      <w:r>
+        <w:t>5</w:t>
+      </w:r>
+      <w:r>
+        <w:t>00 years later, a strange balance has been found. The Human’s expansion has slowed, the ecosystems have mostly stabilized, with Monsters of course being a part of that, and a tense peace has been created between the World Children</w:t>
+      </w:r>
+      <w:r>
+        <w:t xml:space="preserve"> and the Humans. Trade has opened, people move freely, and a neutral entity has been formed: The Adventure’s Guild.</w:t>
+      </w:r>
+    </w:p>
+    <w:p>
+      <w:r>
+        <w:t>Now the world is yours to explore. Your DM will guide you through [WORLD NAME] as you embark on quests, go on journeys, and fight heroic battles. Will you find yourselves caught between two Warring Worlds or will you pick a side? What is the true nature of the World Spirit? What did the Rift do to [WORLD NAME]? Can a balance truly be found, or is this just the calm before another storm? All of this is up to you. Explore the world, learn the stories of various peoples, and try not to starve to death in Warring Worlds. Thank you for playing.</w:t>
+      </w:r>
+    </w:p>
+    <w:p>
+      <w:pPr>
+        <w:pStyle w:val="Heading1"/>
+      </w:pPr>
+      <w:r>
+        <w:lastRenderedPageBreak/>
+        <w:t>Chapter 2: Lore</w:t>
+      </w:r>
+    </w:p>
+    <w:p>
+      <w:pPr>
+        <w:pStyle w:val="Heading2"/>
+      </w:pPr>
+      <w:r>
+        <w:t>The World Children</w:t>
+      </w:r>
+    </w:p>
+    <w:p>
+      <w:r>
+        <w:t>The World Children are the various intelligent Humanoid species that inhabit [WORLD NAME]. These species have</w:t>
+      </w:r>
+      <w:r>
+        <w:t xml:space="preserve"> lived in harmony for millennia, coexisting with each other and the Flora and Fauna of their Native Lands.</w:t>
+      </w:r>
+      <w:r>
+        <w:t xml:space="preserve"> </w:t>
+      </w:r>
+    </w:p>
+    <w:p>
+      <w:r>
+        <w:t>But now, many World Children have been driven from their Native Lands. These people exist as nomads and refugees. The World Children which have not been driven out face many dangers that they’re just now learning how to brave. Some World Children have become extremely territorial, some have embraced the refugees and now struggle even more, and some chose to emulate the Humans, forming Nations and vying for power.</w:t>
+      </w:r>
+    </w:p>
+    <w:p>
+      <w:r>
+        <w:t xml:space="preserve">However, all the World Children still worship the World Spirit. The differences between the various ideas and faiths have led to strife between some peoples, as they are unable to accept another version of the World Spirit. Others have chosen to unite their faiths, creating new beliefs that combine features of the old. And still, the World Spirit provides what it can. </w:t>
+      </w:r>
+    </w:p>
+    <w:p>
+      <w:r>
+        <w:t>The Humans tend to refer to the World Children as “Beast-Folk,” not as a derogatory term, but instead just as a reference to their similarity to various Animals.</w:t>
+      </w:r>
+    </w:p>
+    <w:p>
+      <w:pPr>
+        <w:pStyle w:val="Heading2"/>
+      </w:pPr>
+      <w:r>
+        <w:t>The Humans</w:t>
+      </w:r>
+    </w:p>
+    <w:p>
+      <w:r>
+        <w:t xml:space="preserve">The Humans are not native to [WORLD NAME]. Instead, they come from a distant land, across the ocean. The Humans landed on [WORLD NAME] </w:t>
+      </w:r>
+      <w:r>
+        <w:t>centuries</w:t>
+      </w:r>
+      <w:r>
+        <w:t xml:space="preserve"> ago and founded their own Nations. It isn’t known why they came here, that knowledge has been lost to time, but in this land they have prospered. Their Nations have expanded</w:t>
+      </w:r>
+      <w:r>
+        <w:t xml:space="preserve">, driving out the Beast-Folk who once made their homes there. But now, a new belief in peace and friendship has emerged in the Humans. They have started to trade with the Beast-Folk, and have opened their borders to travelers. They even founded the Adventurer’s Guild to exist as a neutral entity, a show of equality and </w:t>
+      </w:r>
+      <w:r>
+        <w:t>friendship. Truly [WORLD NAME] has entered an era of peace and prosperity for all.</w:t>
+      </w:r>
+    </w:p>
+    <w:p>
+      <w:r>
+        <w:t>That is the Human version of their history on [WORLD NAME]. It is unknown why this is their belief when the Tear was a mere 500 years ago. But it seems that the Humans have forgotten their true past. Many of the World Children have forgotten it as well, since they are short-lived and the times were so chaotic, and so this Human version of events has become the standard told in this history books. Many World Children know that something else happened, that there was some great calamity generations ago, but many have attributed it to the Human’s landing and initial expansion.</w:t>
+      </w:r>
+    </w:p>
+    <w:p>
+      <w:r>
+        <w:t xml:space="preserve">Now the Humans exist all over [WORLD NAME], permeating the land in numbers never before </w:t>
+      </w:r>
+      <w:r>
+        <w:t>reached by intelligent species.</w:t>
+      </w:r>
+      <w:r>
+        <w:t xml:space="preserve"> They have become as much a part of the world ecosystem as any other creature.</w:t>
+      </w:r>
+    </w:p>
+    <w:p>
+      <w:pPr>
+        <w:pStyle w:val="Heading2"/>
+      </w:pPr>
+      <w:r>
+        <w:t>The World Spirit</w:t>
+      </w:r>
+    </w:p>
+    <w:p>
+      <w:pPr>
+        <w:pStyle w:val="Heading3"/>
+      </w:pPr>
+      <w:r>
+        <w:t>Spirit Hubs</w:t>
+      </w:r>
+    </w:p>
+    <w:p>
+      <w:r>
+        <w:t xml:space="preserve">The World Children refer to places where the World Spirit focuses its energy as Spirit Hubs. Each of these Spirit Hubs is a nexus of Natural Energy, a place where World Walkers exist and tend to the needs of the ecosystems nearby. It is from Spirit Hubs that World Seeds are distributed, being given to the various World Children that live in the surrounding Lands. </w:t>
+      </w:r>
+    </w:p>
+    <w:p>
+      <w:r>
+        <w:t xml:space="preserve">Spirit Hubs usually take the form of a gigantic plant, one which would exist naturally in the Land that the Spirit Hub is in. Examples of this are giant trees, coral reefs, </w:t>
+      </w:r>
+      <w:r>
+        <w:t>cacti, mushrooms, and flowers. Lands inhabited by these Hubs are called Spirit Lands, as they are the places where the World Spirit has the most power. The Ecological Harmony of these lands remains unaffected by the calamities that have struck [WORLD NAME], and they are a bastion for any World Children who have become displaced.</w:t>
+      </w:r>
+    </w:p>
+    <w:p>
+      <w:pPr>
+        <w:pStyle w:val="Heading3"/>
+      </w:pPr>
+      <w:r>
+        <w:t>World Seeds</w:t>
+      </w:r>
+    </w:p>
+    <w:p>
+      <w:r>
+        <w:t xml:space="preserve">World Seeds are small, unremarkable brown seeds which get distributed by the World Walkers to the World Children living near a Spirit Hub. When planted </w:t>
+      </w:r>
+      <w:r>
+        <w:lastRenderedPageBreak/>
+        <w:t>in soil the World Spirit is said to be able to coax the seed into growing. The world seed will then become either a plant or animal that is currently needed in that Land. Through this process, Lands connected to the World Spirit are able to attain Ecological Harmony.</w:t>
+      </w:r>
+    </w:p>
+    <w:p>
+      <w:r>
+        <w:t>However, now that Out-World Energies have mixed with the Natural Energies of [WORLD NAME], the World Spirit is forced to create strange things which would not normally be found in [WORLD NAME]. This includes the Monsters, which can now be found all over [WORLD NAME] as invasive species. Strangely, the World Seeds no longer become Humans, and so most people have forgotten that they even can or at one point did.</w:t>
+      </w:r>
+    </w:p>
+    <w:p>
+      <w:r>
+        <w:t>Though not nearly in the same quantity as before, the World Spirit still provides World Seeds to the various World Children around [WORLD NAME]. Unfortunately, the World Seeds are no longer viewed as positively as they once were. The World Children still give thanks for them, and they still help, but the threat of the seeds planted growing into Monsters has everyone on their toes. This is why the World Seeds have become a currency for the World Children, they are not immediately planted as they once were and instead are used to obtain things that might be needed more.</w:t>
+      </w:r>
+    </w:p>
+    <w:p>
+      <w:r>
+        <w:t xml:space="preserve">The Humans have no use for World Seeds as they will not grow into anything in soil not connected to the World Spirit. So the Lands that the Humans inhabit, which have had their Ecological Harmony destroyed, are not capable of </w:t>
+      </w:r>
+      <w:r>
+        <w:t>being regulated at all. As such the Humans see the World Seeds as interesting but worthless, with only a few scholars seeing any value in them.</w:t>
+      </w:r>
+    </w:p>
+    <w:p>
+      <w:pPr>
+        <w:pStyle w:val="Heading3"/>
+      </w:pPr>
+      <w:r>
+        <w:t>World Walkers</w:t>
+      </w:r>
+    </w:p>
+    <w:p>
+      <w:r>
+        <w:t xml:space="preserve">The World Walkers are called “Plant-Folk,” by the Humans, this is because they are essentially Animal-like plants. The World Walkers can be found mostly in Lands which contain a Spirit Hub. Many World Children believe that this is because they have a stronger connection to the World Spirit there. The World Walkers are said to enact the World Spirits will, distributing the World Seeds which come from within </w:t>
+      </w:r>
+      <w:r>
+        <w:t xml:space="preserve">Spirit Hubs and ensuring that Ecological Harmony is maintained. </w:t>
+      </w:r>
+    </w:p>
+    <w:p>
+      <w:r>
+        <w:t>Ever since the Tear, however, more aggressive and dangerous World Walkers have begun to spawn from the Spirit Hubs. These new World Walkers</w:t>
+      </w:r>
+      <w:r>
+        <w:t>, called Spirit Guardians,</w:t>
+      </w:r>
+      <w:r>
+        <w:t xml:space="preserve"> act as defenders, ensuring that any attempts to destroy the Ecological Harmony of a Land is met with resistance. </w:t>
+      </w:r>
+    </w:p>
+    <w:p>
+      <w:r>
+        <w:t xml:space="preserve">The Spirit Guardians will act aggressively towards anyone who has acted to harm the Ecological Harmony of a Land. How they know who to attack and who not to is unknown, but some theorize that because the World Spirit inhabits them all, what one knows they all know. These Spirit Guardians are hostile to all Humans, except for those in the Adventurer’s Guild. One of the biggest reasons that the Adventurer’s Guild has so many recruits is that, for some unknown reason, Spirit Guardians will not attack Humans who join. It has been tested </w:t>
+      </w:r>
+      <w:r>
+        <w:t>and if a Human harms the Ecological Harmony of a Land after joining then they will once again be treated with hostility by Spirit Guardians.</w:t>
+      </w:r>
+    </w:p>
+    <w:p>
+      <w:pPr>
+        <w:pStyle w:val="Heading2"/>
+      </w:pPr>
+      <w:r>
+        <w:t>The Out-World</w:t>
+      </w:r>
+    </w:p>
+    <w:p>
+      <w:pPr>
+        <w:pStyle w:val="Heading2"/>
+      </w:pPr>
+      <w:r>
+        <w:t>Energies</w:t>
+      </w:r>
+    </w:p>
+    <w:p>
+      <w:pPr>
+        <w:pStyle w:val="Heading3"/>
+      </w:pPr>
+      <w:r>
+        <w:t>Natural Energies</w:t>
+      </w:r>
+    </w:p>
+    <w:p>
+      <w:pPr>
+        <w:pStyle w:val="Heading3"/>
+      </w:pPr>
+      <w:r>
+        <w:t>Out-World Energies</w:t>
+      </w:r>
+    </w:p>
+    <w:p>
+      <w:pPr>
+        <w:pStyle w:val="Heading2"/>
+      </w:pPr>
+      <w:r>
+        <w:t>The Adventurer’s Guild</w:t>
+      </w:r>
+    </w:p>
+    <w:p/>
+    <w:p>
+      <w:pPr>
+        <w:pStyle w:val="Heading1"/>
+      </w:pPr>
+      <w:bookmarkStart w:id="5" w:name="_Toc192165916"/>
+      <w:r>
+        <w:t xml:space="preserve">Chapter </w:t>
+      </w:r>
+      <w:r>
+        <w:t>3</w:t>
+      </w:r>
+      <w:r>
+        <w:t xml:space="preserve">: </w:t>
+      </w:r>
+      <w:r>
+        <w:t>Making a Character</w:t>
+      </w:r>
+      <w:bookmarkEnd w:id="5"/>
+    </w:p>
+    <w:p>
+      <w:pPr>
+        <w:pStyle w:val="Heading2"/>
+      </w:pPr>
+      <w:bookmarkStart w:id="6" w:name="_Toc192165917"/>
+      <w:r>
+        <w:t>Choosing a Species</w:t>
+      </w:r>
+      <w:bookmarkEnd w:id="6"/>
+    </w:p>
+    <w:p>
+      <w:r>
+        <w:t>T</w:t>
+      </w:r>
+      <w:r>
+        <w:t xml:space="preserve">he creation of every adventurer starts by choosing a species. The world of [WORLD NAME] contains a wide variety of intelligent species. Will you choose to be one of the Amphibian Folk? Or maybe one of the Ape Men? </w:t>
+      </w:r>
+      <w:r>
+        <w:t>Various</w:t>
+      </w:r>
+      <w:r>
+        <w:t xml:space="preserve"> species can be found almost anywhere in the world of [WORLD NAME] and any </w:t>
+      </w:r>
+      <w:r>
+        <w:lastRenderedPageBreak/>
+        <w:t>background is available to any species, so feel free to choose whichever one looks like the most fun to you.</w:t>
+      </w:r>
+    </w:p>
+    <w:p>
+      <w:r>
+        <w:t xml:space="preserve">Your species affects several aspects of your character, including a bonus to one of your attributes, your starting language(s), your size, your base movement speed(s), and can include some other traits. </w:t>
+      </w:r>
+    </w:p>
+    <w:p>
+      <w:r>
+        <w:t xml:space="preserve">You can choose a species that suits the character you want to </w:t>
+      </w:r>
+      <w:r>
+        <w:t>make or</w:t>
+      </w:r>
+      <w:r>
+        <w:t xml:space="preserve"> just go wild. Just because </w:t>
+      </w:r>
+      <w:proofErr w:type="spellStart"/>
+      <w:r>
+        <w:t>Ouaouran</w:t>
+      </w:r>
+      <w:proofErr w:type="spellEnd"/>
+      <w:r>
+        <w:t xml:space="preserve"> get a bonus to Dexterity doesn’t mean that you have to play a Dexterity based character. Be a Frog Wizard! Or maybe </w:t>
+      </w:r>
+      <w:r>
+        <w:t>an Elk Assassin? The possibilities are endless!</w:t>
+      </w:r>
+    </w:p>
+    <w:p/>
+    <w:p>
+      <w:pPr>
+        <w:pStyle w:val="Heading2"/>
+      </w:pPr>
+      <w:bookmarkStart w:id="7" w:name="_Toc192165918"/>
+      <w:r>
+        <w:t>Choose a Background</w:t>
+      </w:r>
+      <w:bookmarkEnd w:id="7"/>
+    </w:p>
+    <w:p>
+      <w:r>
+        <w:t>Who were you before you became an adventurer? Were you a blacksmith? Maybe a thief? Your background can give you one or several bonuses to start with, giving you a head start on the road to building the adventurer you want.</w:t>
+      </w:r>
+    </w:p>
+    <w:p>
+      <w:r>
+        <w:t>Most backgrounds will let you start as a Novice in one of the Profession Skills and may give bonuses to other Skills as well. Your background will also give you a couple pieces of starting equipment, easing your initial spending.</w:t>
+      </w:r>
+    </w:p>
+    <w:p>
+      <w:pPr>
+        <w:pStyle w:val="Heading2"/>
+      </w:pPr>
+      <w:bookmarkStart w:id="8" w:name="_Toc192165919"/>
+      <w:r>
+        <w:t>Determining your Attributes</w:t>
+      </w:r>
+      <w:bookmarkEnd w:id="8"/>
+    </w:p>
+    <w:p>
+      <w:r>
+        <w:t xml:space="preserve">All beings in [WORLD NAME] have six basic attributes. These are Strength, Dexterity, Constitution, Intelligence, </w:t>
+      </w:r>
+      <w:r>
+        <w:t xml:space="preserve">Acuity, and Will. These attributes represent a being’s various physical and mental abilities. </w:t>
+      </w:r>
+    </w:p>
+    <w:p>
+      <w:r>
+        <w:t xml:space="preserve">At Level 1 all adventurers start with the same basic spread of stats. Choose two of your attributes to be Tier 3, three to be Tier 2, and one to be Tier 1. </w:t>
+      </w:r>
+    </w:p>
+    <w:p>
+      <w:r>
+        <w:t>It is recommended that you choose your attribute spread based on the kind of character you want to be. Are you going to be a sword-wielding knight? Strength and Constitution are your friends. Want to be a spell-slinging mage? Intelligence and Will are what you need. Choose an attribute spread that best fits the play style you’re going for</w:t>
+      </w:r>
+      <w:r>
+        <w:t>.</w:t>
+      </w:r>
+    </w:p>
+    <w:p>
+      <w:pPr>
+        <w:pStyle w:val="Heading2"/>
+      </w:pPr>
+      <w:bookmarkStart w:id="9" w:name="_Toc192165920"/>
+      <w:r>
+        <w:t>Select your Starting Feats</w:t>
+      </w:r>
+      <w:bookmarkEnd w:id="9"/>
+    </w:p>
+    <w:p>
+      <w:r>
+        <w:t xml:space="preserve">At level one every adventurer starts with the following: two Narrative Feats, one Combat Feat, one Profession Feat, and either a Martial Feat or a Magic Feat. </w:t>
+      </w:r>
+    </w:p>
+    <w:p>
+      <w:r>
+        <w:t xml:space="preserve">Your feats are what determines your adventurer’s playstyle so make sure to choose them based on who you want to play. </w:t>
+      </w:r>
+      <w:r>
+        <w:t>Also make sure to choose them based on what feats you’ll have access to as you go down those trees, you might find that while one feat fits your playstyle better now, there might be feats in another section of the tree that will fit your character better.</w:t>
+      </w:r>
+    </w:p>
+    <w:p>
+      <w:pPr>
+        <w:pStyle w:val="Heading2"/>
+      </w:pPr>
+      <w:bookmarkStart w:id="10" w:name="_Toc192165921"/>
+      <w:r>
+        <w:t>Starting Equipment</w:t>
+      </w:r>
+      <w:bookmarkEnd w:id="10"/>
+    </w:p>
+    <w:p>
+      <w:pPr>
+        <w:pStyle w:val="Heading2"/>
+      </w:pPr>
+      <w:bookmarkStart w:id="11" w:name="_Toc192165922"/>
+      <w:r>
+        <w:t>Leveling Up</w:t>
+      </w:r>
+      <w:bookmarkEnd w:id="11"/>
       <w:r>
         <w:br w:type="page"/>
       </w:r>
     </w:p>
+    <w:p/>
     <w:p>
       <w:pPr>
         <w:pStyle w:val="Heading1"/>
       </w:pPr>
-      <w:bookmarkStart w:id="5" w:name="_Toc192165916"/>
-      <w:r>
-        <w:lastRenderedPageBreak/>
-        <w:t xml:space="preserve">Chapter 2: </w:t>
-      </w:r>
-      <w:r>
-        <w:t>Making a Character</w:t>
-      </w:r>
-      <w:bookmarkEnd w:id="5"/>
-    </w:p>
-    <w:p>
-      <w:pPr>
-        <w:pStyle w:val="Heading2"/>
-      </w:pPr>
-      <w:bookmarkStart w:id="6" w:name="_Toc192165917"/>
-      <w:r>
-        <w:t>Choosing a Species</w:t>
-      </w:r>
-      <w:bookmarkEnd w:id="6"/>
-    </w:p>
-    <w:p>
-      <w:r>
-        <w:t>T</w:t>
-      </w:r>
-      <w:r>
-        <w:t xml:space="preserve">he creation of every adventurer starts by choosing a species. The world of [WORLD NAME] contains a wide variety of intelligent species. Will you choose to be one of the Amphibian Folk? Or maybe one of the Ape Men? </w:t>
-      </w:r>
-      <w:r>
-        <w:t>Various</w:t>
-      </w:r>
-      <w:r>
-        <w:t xml:space="preserve"> species can be found almost anywhere in the world of [WORLD NAME] and any background is available to any species, so feel free to choose whichever one looks like the most fun to you.</w:t>
-      </w:r>
-    </w:p>
-    <w:p>
-      <w:r>
-        <w:t xml:space="preserve">Your species affects several aspects of your character, including a bonus to one of your attributes, your starting language(s), your size, your base movement speed(s), and can include some other traits. </w:t>
-      </w:r>
-    </w:p>
-    <w:p>
-      <w:r>
-        <w:t xml:space="preserve">You can choose a species that suits the character you want to </w:t>
-      </w:r>
-      <w:r>
-        <w:t>make or</w:t>
-      </w:r>
-      <w:r>
-        <w:t xml:space="preserve"> just go wild. Just because Ouaouran get a bonus to Dexterity doesn’t mean that you have to play a Dexterity based character. Be a Frog Wizard! Or maybe </w:t>
-      </w:r>
-      <w:r>
-        <w:t>an Elk Assassin? The possibilities are endless!</w:t>
-      </w:r>
-    </w:p>
-    <w:p/>
-    <w:p>
-      <w:pPr>
-        <w:pStyle w:val="Heading2"/>
-      </w:pPr>
-      <w:bookmarkStart w:id="7" w:name="_Toc192165918"/>
-      <w:r>
-        <w:t>Choose a Background</w:t>
-      </w:r>
-      <w:bookmarkEnd w:id="7"/>
-    </w:p>
-    <w:p>
-      <w:r>
-        <w:t>Who were you before you became an adventurer? Were you a blacksmith? Maybe a thief? Your background can give you one or several bonuses to start with, giving you a head start on the road to building the adventurer you want.</w:t>
-      </w:r>
-    </w:p>
-    <w:p>
-      <w:r>
-        <w:t>Most backgrounds will let you start as a Novice in one of the Profession Skills and may give bonuses to other Skills as well. Your background will also give you a couple pieces of starting equipment, easing your initial spending.</w:t>
-      </w:r>
-    </w:p>
-    <w:p>
-      <w:pPr>
-        <w:pStyle w:val="Heading2"/>
-      </w:pPr>
-      <w:bookmarkStart w:id="8" w:name="_Toc192165919"/>
-      <w:r>
-        <w:t>Determining your Attributes</w:t>
-      </w:r>
-      <w:bookmarkEnd w:id="8"/>
-    </w:p>
-    <w:p>
-      <w:r>
-        <w:t xml:space="preserve">All beings in [WORLD NAME] have six basic attributes. These are Strength, Dexterity, Constitution, Intelligence, </w:t>
-      </w:r>
-      <w:r>
-        <w:t xml:space="preserve">Acuity, and Will. These attributes represent a being’s various physical and mental abilities. </w:t>
-      </w:r>
-    </w:p>
-    <w:p>
-      <w:r>
-        <w:t xml:space="preserve">At Level 1 all adventurers start with the same basic spread of stats. Choose two of your attributes to be Tier 3, three to be Tier 2, and one to be Tier 1. </w:t>
-      </w:r>
-    </w:p>
-    <w:p>
-      <w:r>
-        <w:t>It is recommended that you choose your attribute spread based on the kind of character you want to be. Are you going to be a sword-wielding knight? Strength and Constitution are your friends. Want to be a spell-slinging mage? Intelligence and Will are what you need. Choose an attribute spread that best fits the play style you’re going for</w:t>
-      </w:r>
-      <w:r>
-        <w:t>.</w:t>
-      </w:r>
-    </w:p>
-    <w:p>
-      <w:pPr>
-        <w:pStyle w:val="Heading2"/>
-      </w:pPr>
-      <w:bookmarkStart w:id="9" w:name="_Toc192165920"/>
-      <w:r>
-        <w:t>Select your Starting Feats</w:t>
-      </w:r>
-      <w:bookmarkEnd w:id="9"/>
-    </w:p>
-    <w:p>
-      <w:r>
-        <w:t xml:space="preserve">At level one every adventurer starts with the following: two Narrative Feats, one Combat Feat, one Profession Feat, and either a Martial Feat or a Magic Feat. </w:t>
-      </w:r>
-    </w:p>
-    <w:p>
-      <w:r>
-        <w:t xml:space="preserve">Your feats are what determines your adventurer’s playstyle so make sure to choose them based on who you want to play. </w:t>
-      </w:r>
-      <w:r>
-        <w:t>Also make sure to choose them based on what feats you’ll have access to as you go down those trees, you might find that while one feat fits your playstyle better now, there might be feats in another section of the tree that will fit your character better.</w:t>
-      </w:r>
-    </w:p>
-    <w:p>
-      <w:pPr>
-        <w:pStyle w:val="Heading2"/>
-      </w:pPr>
-      <w:bookmarkStart w:id="10" w:name="_Toc192165921"/>
-      <w:r>
-        <w:t>Starting Equipment</w:t>
-      </w:r>
-      <w:bookmarkEnd w:id="10"/>
-    </w:p>
-    <w:p>
-      <w:pPr>
-        <w:pStyle w:val="Heading2"/>
-      </w:pPr>
-      <w:bookmarkStart w:id="11" w:name="_Toc192165922"/>
-      <w:r>
-        <w:t>Leveling Up</w:t>
-      </w:r>
-      <w:bookmarkEnd w:id="11"/>
-      <w:r>
-        <w:br w:type="page"/>
-      </w:r>
-    </w:p>
-    <w:p/>
-    <w:p>
-      <w:pPr>
-        <w:pStyle w:val="Heading1"/>
-      </w:pPr>
       <w:bookmarkStart w:id="12" w:name="_Toc192165923"/>
       <w:r>
-        <w:t xml:space="preserve">Chapter 3: </w:t>
+        <w:t xml:space="preserve">Chapter </w:t>
+      </w:r>
+      <w:r>
+        <w:t>4</w:t>
+      </w:r>
+      <w:r>
+        <w:t xml:space="preserve">: </w:t>
       </w:r>
       <w:r>
         <w:t>Species</w:t>
@@ -10731,8 +11126,13 @@
         <w:pStyle w:val="Heading2"/>
       </w:pPr>
       <w:bookmarkStart w:id="15" w:name="_Toc192165926"/>
-      <w:r>
-        <w:t>Ouaouron (Frog Men)</w:t>
+      <w:proofErr w:type="spellStart"/>
+      <w:r>
+        <w:t>Ouaouron</w:t>
+      </w:r>
+      <w:proofErr w:type="spellEnd"/>
+      <w:r>
+        <w:t xml:space="preserve"> (Frog Men)</w:t>
       </w:r>
       <w:bookmarkEnd w:id="15"/>
     </w:p>
@@ -10746,8 +11146,16 @@
         <w:rPr>
           <w:rStyle w:val="SubtleEmphasis"/>
         </w:rPr>
-        <w:t>Wad-ah-rohn</w:t>
-      </w:r>
+        <w:t>Wad-ah-</w:t>
+      </w:r>
+      <w:proofErr w:type="spellStart"/>
+      <w:r>
+        <w:rPr>
+          <w:rStyle w:val="SubtleEmphasis"/>
+        </w:rPr>
+        <w:t>rohn</w:t>
+      </w:r>
+      <w:proofErr w:type="spellEnd"/>
     </w:p>
     <w:p>
       <w:pPr>
@@ -10818,8 +11226,13 @@
       </w:r>
     </w:p>
     <w:p>
-      <w:r>
-        <w:t>Ouaouron are naturally mobile, increase your dexterity attribute by one tier.</w:t>
+      <w:proofErr w:type="spellStart"/>
+      <w:r>
+        <w:t>Ouaouron</w:t>
+      </w:r>
+      <w:proofErr w:type="spellEnd"/>
+      <w:r>
+        <w:t xml:space="preserve"> are naturally mobile, increase your dexterity attribute by one tier.</w:t>
       </w:r>
     </w:p>
     <w:p>
@@ -10844,8 +11257,21 @@
       </w:r>
     </w:p>
     <w:p>
-      <w:r>
-        <w:t>Ouaouron are born as tadpoles, which gradually grow into adults, reaching maturity at the age of two. Ouaouron live until about twenty.</w:t>
+      <w:proofErr w:type="spellStart"/>
+      <w:r>
+        <w:t>Ouaouron</w:t>
+      </w:r>
+      <w:proofErr w:type="spellEnd"/>
+      <w:r>
+        <w:t xml:space="preserve"> are born as tadpoles, which gradually grow into adults, reaching maturity at the age of two. </w:t>
+      </w:r>
+      <w:proofErr w:type="spellStart"/>
+      <w:r>
+        <w:t>Ouaouron</w:t>
+      </w:r>
+      <w:proofErr w:type="spellEnd"/>
+      <w:r>
+        <w:t xml:space="preserve"> live until about twenty.</w:t>
       </w:r>
     </w:p>
     <w:p>
@@ -10857,8 +11283,13 @@
       </w:r>
     </w:p>
     <w:p>
-      <w:r>
-        <w:t>Ouaouron are medium creatures.</w:t>
+      <w:proofErr w:type="spellStart"/>
+      <w:r>
+        <w:t>Ouaouron</w:t>
+      </w:r>
+      <w:proofErr w:type="spellEnd"/>
+      <w:r>
+        <w:t xml:space="preserve"> are medium creatures.</w:t>
       </w:r>
     </w:p>
     <w:p>
@@ -10870,8 +11301,13 @@
       </w:r>
     </w:p>
     <w:p>
-      <w:r>
-        <w:t>Ouaouron have base walking and swimming speeds of 30ft.</w:t>
+      <w:proofErr w:type="spellStart"/>
+      <w:r>
+        <w:t>Ouaouron</w:t>
+      </w:r>
+      <w:proofErr w:type="spellEnd"/>
+      <w:r>
+        <w:t xml:space="preserve"> have base walking and swimming speeds of 30ft.</w:t>
       </w:r>
     </w:p>
     <w:p>
@@ -10907,8 +11343,13 @@
       </w:r>
     </w:p>
     <w:p>
-      <w:r>
-        <w:t xml:space="preserve">Ouaouron are natural jumpers and universally have the </w:t>
+      <w:proofErr w:type="spellStart"/>
+      <w:r>
+        <w:t>Ouaouron</w:t>
+      </w:r>
+      <w:proofErr w:type="spellEnd"/>
+      <w:r>
+        <w:t xml:space="preserve"> are natural jumpers and universally have the </w:t>
       </w:r>
       <w:r>
         <w:rPr>
@@ -10922,8 +11363,13 @@
       </w:r>
     </w:p>
     <w:p>
-      <w:r>
-        <w:t>Ouaouron have a long, sticky tongue, which counts as a natural weapon, found in the [NATURAL WEAPONS APPENDIX]</w:t>
+      <w:proofErr w:type="spellStart"/>
+      <w:r>
+        <w:t>Ouaouron</w:t>
+      </w:r>
+      <w:proofErr w:type="spellEnd"/>
+      <w:r>
+        <w:t xml:space="preserve"> have a long, sticky tongue, which counts as a natural weapon, found in the [NATURAL WEAPONS APPENDIX]</w:t>
       </w:r>
     </w:p>
     <w:p/>
@@ -11285,7 +11731,13 @@
       <w:bookmarkStart w:id="19" w:name="_Toc192165929"/>
       <w:r>
         <w:lastRenderedPageBreak/>
-        <w:t xml:space="preserve">Chapter 4: </w:t>
+        <w:t xml:space="preserve">Chapter </w:t>
+      </w:r>
+      <w:r>
+        <w:t>5</w:t>
+      </w:r>
+      <w:r>
+        <w:t xml:space="preserve">: </w:t>
       </w:r>
       <w:r>
         <w:t>Backgrounds</w:t>
@@ -11530,7 +11982,13 @@
       <w:bookmarkStart w:id="25" w:name="_Toc192165935"/>
       <w:r>
         <w:lastRenderedPageBreak/>
-        <w:t xml:space="preserve">Chapter 5: </w:t>
+        <w:t xml:space="preserve">Chapter </w:t>
+      </w:r>
+      <w:r>
+        <w:t>6</w:t>
+      </w:r>
+      <w:r>
+        <w:t xml:space="preserve">: </w:t>
       </w:r>
       <w:r>
         <w:t>Goods and Services</w:t>
@@ -11569,7 +12027,15 @@
         <w:t xml:space="preserve">Minerals,” to make their currency. They mine up the raw, untapped ores of [WORLD NAME], transport them, process them, and turn them into coins. These coins can then be used to purchase goods and services. The entire Human economy runs off these minerals, and they always want more. After they’ve been turned into </w:t>
       </w:r>
       <w:r>
-        <w:t>coins the Humans name them. The gold coins are called “Landings,” the silver are “Foundings,” and the copper are “Prosperings.” Those are the official names, but most people call them “Lings,” “Fings,” and “Pings,” for gold, silver, and copper respectively.</w:t>
+        <w:t>coins the Humans name them. The gold coins are called “Landings,” the silver are “</w:t>
+      </w:r>
+      <w:proofErr w:type="spellStart"/>
+      <w:r>
+        <w:t>Foundings</w:t>
+      </w:r>
+      <w:proofErr w:type="spellEnd"/>
+      <w:r>
+        <w:t>,” and the copper are “Prosperings.” Those are the official names, but most people call them “Lings,” “Fings,” and “Pings,” for gold, silver, and copper respectively.</w:t>
       </w:r>
     </w:p>
     <w:p>
@@ -12479,7 +12945,13 @@
       <w:bookmarkStart w:id="42" w:name="_Toc192165952"/>
       <w:r>
         <w:lastRenderedPageBreak/>
-        <w:t xml:space="preserve">Chapter 6: </w:t>
+        <w:t xml:space="preserve">Chapter </w:t>
+      </w:r>
+      <w:r>
+        <w:t>7</w:t>
+      </w:r>
+      <w:r>
+        <w:t xml:space="preserve">: </w:t>
       </w:r>
       <w:r>
         <w:t>Using Attributes and Skills</w:t>
@@ -13251,7 +13723,13 @@
       <w:bookmarkStart w:id="77" w:name="_Toc192165987"/>
       <w:r>
         <w:lastRenderedPageBreak/>
-        <w:t xml:space="preserve">Chapter 7: </w:t>
+        <w:t xml:space="preserve">Chapter </w:t>
+      </w:r>
+      <w:r>
+        <w:t>8</w:t>
+      </w:r>
+      <w:r>
+        <w:t xml:space="preserve">: </w:t>
       </w:r>
       <w:r>
         <w:t>Adventuring</w:t>
@@ -13754,7 +14232,13 @@
       <w:bookmarkStart w:id="97" w:name="_Toc192166007"/>
       <w:r>
         <w:lastRenderedPageBreak/>
-        <w:t xml:space="preserve">Chapter 8: </w:t>
+        <w:t xml:space="preserve">Chapter </w:t>
+      </w:r>
+      <w:r>
+        <w:t>9</w:t>
+      </w:r>
+      <w:r>
+        <w:t xml:space="preserve">: </w:t>
       </w:r>
       <w:r>
         <w:t>Combat</w:t>
@@ -14500,7 +14984,15 @@
     </w:p>
     <w:p>
       <w:r>
-        <w:t>A creature’s Injury Score is used to determine the affects that their current Wounds have on them. Your Injury Score is the difference between your current number of Wounds and your Constitution tier. For example a creature with 1 Wound and a Constitution tier of 2 has an Injury Score of 1. The affects that your Injury Score has get worse as it gets lower, thus a higher Injury Score is better.</w:t>
+        <w:t xml:space="preserve">A creature’s Injury Score is used to determine the </w:t>
+      </w:r>
+      <w:proofErr w:type="spellStart"/>
+      <w:r>
+        <w:t>affects</w:t>
+      </w:r>
+      <w:proofErr w:type="spellEnd"/>
+      <w:r>
+        <w:t xml:space="preserve"> that their current Wounds have on them. Your Injury Score is the difference between your current number of Wounds and your Constitution tier. For example a creature with 1 Wound and a Constitution tier of 2 has an Injury Score of 1. The affects that your Injury Score has get worse as it gets lower, thus a higher Injury Score is better.</w:t>
       </w:r>
     </w:p>
     <w:p>
@@ -14708,7 +15200,13 @@
       <w:bookmarkStart w:id="131" w:name="_Toc192166041"/>
       <w:r>
         <w:lastRenderedPageBreak/>
-        <w:t xml:space="preserve">Chapter 9: </w:t>
+        <w:t xml:space="preserve">Chapter </w:t>
+      </w:r>
+      <w:r>
+        <w:t>10</w:t>
+      </w:r>
+      <w:r>
+        <w:t xml:space="preserve">: </w:t>
       </w:r>
       <w:r>
         <w:t>Spellcasting</w:t>
@@ -14716,6 +15214,597 @@
       <w:bookmarkEnd w:id="131"/>
     </w:p>
     <w:p/>
+    <w:p>
+      <w:pPr>
+        <w:pStyle w:val="Heading2"/>
+      </w:pPr>
+      <w:r>
+        <w:t>Mental</w:t>
+      </w:r>
+    </w:p>
+    <w:p>
+      <w:r>
+        <w:t xml:space="preserve">The Humans brought their world’s energies with them when they came through the Rift. As a result, a new type of Spell Weaving entered [WORLD NAME], called </w:t>
+      </w:r>
+      <w:r>
+        <w:t>Mental</w:t>
+      </w:r>
+      <w:r>
+        <w:t xml:space="preserve"> Magics.</w:t>
+      </w:r>
+    </w:p>
+    <w:p>
+      <w:r>
+        <w:t xml:space="preserve">The Humans had already studied these </w:t>
+      </w:r>
+      <w:r>
+        <w:t>Mental</w:t>
+      </w:r>
+      <w:r>
+        <w:t xml:space="preserve"> Magics in their Old World</w:t>
+      </w:r>
+      <w:r>
+        <w:t xml:space="preserve">, and were quite proficient with them. They divided these </w:t>
+      </w:r>
+      <w:r>
+        <w:t>Mental</w:t>
+      </w:r>
+      <w:r>
+        <w:t xml:space="preserve"> Magics into “Schools.” With each School representing a class of Spells which all have similar uses. Unlike Spiritual Magics, the </w:t>
+      </w:r>
+      <w:r>
+        <w:t>effects</w:t>
+      </w:r>
+      <w:r>
+        <w:t xml:space="preserve"> of </w:t>
+      </w:r>
+      <w:r>
+        <w:t>Mental</w:t>
+      </w:r>
+      <w:r>
+        <w:t xml:space="preserve"> Magic come in the form of specific spells.</w:t>
+      </w:r>
+    </w:p>
+    <w:p>
+      <w:r>
+        <w:t xml:space="preserve">No one truly knows why the Out World energies take the form of extremely specific effects, rather than broader ones like Spiritual Magics. </w:t>
+      </w:r>
+    </w:p>
+    <w:p>
+      <w:pPr>
+        <w:pStyle w:val="Heading3"/>
+      </w:pPr>
+      <w:r>
+        <w:t>Tiers</w:t>
+      </w:r>
+    </w:p>
+    <w:p>
+      <w:r>
+        <w:t xml:space="preserve">Every School of Arcane Magic has five tiers. These tiers are: (from lowest to highest) </w:t>
+      </w:r>
+      <w:r>
+        <w:t>Seeker, Disciple, Researcher, Scholar, and Lore Keeper. The five tiers represent a character’s growing knowledge of the School, with the tiers ultimately culminating in a person who has studied all of the intricacies of a school of magic. Their Spellbook is considered a treasure trove of knowledge, and these Lore Keepers typically make it their duty to safeguard and spread this knowledge.</w:t>
+      </w:r>
+    </w:p>
+    <w:p>
+      <w:r>
+        <w:t>As a character progresses in tiers, they can fully learn and understand new spells in that School. The power and Material Cost of these spells typically increases as the tier does.</w:t>
+      </w:r>
+    </w:p>
+    <w:p>
+      <w:pPr>
+        <w:pStyle w:val="Heading3"/>
+      </w:pPr>
+      <w:r>
+        <w:t>Schools</w:t>
+      </w:r>
+    </w:p>
+    <w:p>
+      <w:r>
+        <w:t>There are 8 Schools of Mental Magic. Each one represents a different category of spells. Magic Users are called different things based on what school is their specialty.</w:t>
+      </w:r>
+    </w:p>
+    <w:p>
+      <w:pPr>
+        <w:pStyle w:val="Heading4"/>
+      </w:pPr>
+      <w:r>
+        <w:t>Abjuration</w:t>
+      </w:r>
+    </w:p>
+    <w:p>
+      <w:r>
+        <w:t xml:space="preserve">Magic Users who use Abjuration magic are called Wardens. The focus of Abjuration magic is protection. </w:t>
+      </w:r>
+      <w:r>
+        <w:t>Abjuration magics are defensive in nature, it can include things like creating Barriers or performing Counter Magic.</w:t>
+      </w:r>
+    </w:p>
+    <w:p>
+      <w:pPr>
+        <w:pStyle w:val="Heading4"/>
+      </w:pPr>
+      <w:r>
+        <w:t>Conjuration</w:t>
+      </w:r>
+    </w:p>
+    <w:p>
+      <w:r>
+        <w:t>Magic Users who use Conjuration magic are called Summoners. The focus of Conjuration magic is summoning. Conjuration magics are typically used to call forth creatures to aid you, or to create materials.</w:t>
+      </w:r>
+    </w:p>
+    <w:p>
+      <w:pPr>
+        <w:pStyle w:val="Heading4"/>
+      </w:pPr>
+      <w:r>
+        <w:t>Divination</w:t>
+      </w:r>
+    </w:p>
+    <w:p>
+      <w:r>
+        <w:t>Magic Users who use Divination magic are called Oracles. The focus of Divination magic is perception. Divination magics include things like Scrying and detection.</w:t>
+      </w:r>
+    </w:p>
+    <w:p>
+      <w:pPr>
+        <w:pStyle w:val="Heading4"/>
+      </w:pPr>
+      <w:r>
+        <w:t>Enchantment</w:t>
+      </w:r>
+    </w:p>
+    <w:p>
+      <w:r>
+        <w:t xml:space="preserve">Magic Users who use Enchantment magic are called </w:t>
+      </w:r>
+      <w:proofErr w:type="spellStart"/>
+      <w:r>
+        <w:t>Mesmers</w:t>
+      </w:r>
+      <w:proofErr w:type="spellEnd"/>
+      <w:r>
+        <w:t>. The focus of Enchantment magic is manipulation. Enchantment magics are manipulative in nature, including things like Mental Attacks, and charming.</w:t>
+      </w:r>
+    </w:p>
+    <w:p>
+      <w:pPr>
+        <w:pStyle w:val="Heading4"/>
+      </w:pPr>
+      <w:r>
+        <w:t>Evocation</w:t>
+      </w:r>
+    </w:p>
+    <w:p>
+      <w:r>
+        <w:t xml:space="preserve">Magic Users who use Evocation magic are called </w:t>
+      </w:r>
+      <w:r>
+        <w:t>Thaumaturges</w:t>
+      </w:r>
+      <w:r>
+        <w:t xml:space="preserve">. The focus of </w:t>
+      </w:r>
+      <w:r>
+        <w:t>Evocation</w:t>
+      </w:r>
+      <w:r>
+        <w:t xml:space="preserve"> magic is</w:t>
+      </w:r>
+      <w:r>
+        <w:t xml:space="preserve"> destruction</w:t>
+      </w:r>
+      <w:r>
+        <w:t xml:space="preserve">. </w:t>
+      </w:r>
+      <w:r>
+        <w:t>Evocation</w:t>
+      </w:r>
+      <w:r>
+        <w:t xml:space="preserve"> magics are </w:t>
+      </w:r>
+      <w:r>
+        <w:t xml:space="preserve">offensive </w:t>
+      </w:r>
+      <w:r>
+        <w:t xml:space="preserve">in nature, it can include things like </w:t>
+      </w:r>
+      <w:r>
+        <w:t>throwing fireballs or summoning lightning.</w:t>
+      </w:r>
+    </w:p>
+    <w:p>
+      <w:pPr>
+        <w:pStyle w:val="Heading4"/>
+      </w:pPr>
+      <w:r>
+        <w:t>Illusion</w:t>
+      </w:r>
+    </w:p>
+    <w:p>
+      <w:r>
+        <w:t xml:space="preserve">Magic Users who use </w:t>
+      </w:r>
+      <w:r>
+        <w:t>Illusion</w:t>
+      </w:r>
+      <w:r>
+        <w:t xml:space="preserve"> magic are called </w:t>
+      </w:r>
+      <w:r>
+        <w:t>Weavers</w:t>
+      </w:r>
+      <w:r>
+        <w:t xml:space="preserve">. The focus of </w:t>
+      </w:r>
+      <w:r>
+        <w:t>Illusion</w:t>
+      </w:r>
+      <w:r>
+        <w:t xml:space="preserve"> magic is </w:t>
+      </w:r>
+      <w:r>
+        <w:t>deception</w:t>
+      </w:r>
+      <w:r>
+        <w:t xml:space="preserve">. </w:t>
+      </w:r>
+      <w:r>
+        <w:t>Illusion</w:t>
+      </w:r>
+      <w:r>
+        <w:t xml:space="preserve"> magics are </w:t>
+      </w:r>
+      <w:r>
+        <w:t>used to create false images or experiences.</w:t>
+      </w:r>
+    </w:p>
+    <w:p>
+      <w:pPr>
+        <w:pStyle w:val="Heading4"/>
+      </w:pPr>
+      <w:r>
+        <w:t>Restoration</w:t>
+      </w:r>
+    </w:p>
+    <w:p>
+      <w:r>
+        <w:t xml:space="preserve">Magic Users who use </w:t>
+      </w:r>
+      <w:r>
+        <w:t>Restoration</w:t>
+      </w:r>
+      <w:r>
+        <w:t xml:space="preserve"> magic are called</w:t>
+      </w:r>
+      <w:r>
+        <w:t xml:space="preserve"> Vitalists</w:t>
+      </w:r>
+      <w:r>
+        <w:t xml:space="preserve">. The focus of </w:t>
+      </w:r>
+      <w:r>
+        <w:t>Restoration</w:t>
+      </w:r>
+      <w:r>
+        <w:t xml:space="preserve"> magic is </w:t>
+      </w:r>
+      <w:r>
+        <w:t>healing</w:t>
+      </w:r>
+      <w:r>
+        <w:t xml:space="preserve">. </w:t>
+      </w:r>
+      <w:r>
+        <w:t>Restoration</w:t>
+      </w:r>
+      <w:r>
+        <w:t xml:space="preserve"> magics are </w:t>
+      </w:r>
+      <w:r>
+        <w:t>used to mend or cure ailments and enhance abilities.</w:t>
+      </w:r>
+    </w:p>
+    <w:p>
+      <w:pPr>
+        <w:pStyle w:val="Heading4"/>
+      </w:pPr>
+      <w:r>
+        <w:t>Transmutation</w:t>
+      </w:r>
+    </w:p>
+    <w:p>
+      <w:r>
+        <w:t xml:space="preserve">Magic Users who use </w:t>
+      </w:r>
+      <w:proofErr w:type="spellStart"/>
+      <w:r>
+        <w:t>Transmuatio</w:t>
+      </w:r>
+      <w:r>
+        <w:t>n</w:t>
+      </w:r>
+      <w:proofErr w:type="spellEnd"/>
+      <w:r>
+        <w:t xml:space="preserve"> magic are called </w:t>
+      </w:r>
+      <w:r>
+        <w:t>Shapers</w:t>
+      </w:r>
+      <w:r>
+        <w:t xml:space="preserve">. The focus of </w:t>
+      </w:r>
+      <w:proofErr w:type="spellStart"/>
+      <w:r>
+        <w:t>Transmuation</w:t>
+      </w:r>
+      <w:proofErr w:type="spellEnd"/>
+      <w:r>
+        <w:t xml:space="preserve"> magic is</w:t>
+      </w:r>
+      <w:r>
+        <w:t xml:space="preserve"> alteration</w:t>
+      </w:r>
+      <w:r>
+        <w:t xml:space="preserve">. </w:t>
+      </w:r>
+      <w:r>
+        <w:t>Transmutation</w:t>
+      </w:r>
+      <w:r>
+        <w:t xml:space="preserve"> magics are </w:t>
+      </w:r>
+      <w:r>
+        <w:t>used to manipulate energy and matter, or transform things.</w:t>
+      </w:r>
+    </w:p>
+    <w:p>
+      <w:pPr>
+        <w:pStyle w:val="Heading3"/>
+      </w:pPr>
+      <w:r>
+        <w:lastRenderedPageBreak/>
+        <w:t>Learning Mental Spells</w:t>
+      </w:r>
+    </w:p>
+    <w:p>
+      <w:r>
+        <w:t>Unlike Spiritual Magic, Mental Magic requires the character to actually study and learn different spells. A character’s knowledge of spells is stored in their Spellbook, a tome which allows a character to carry and wield their spells. The learning of spells i</w:t>
+      </w:r>
+      <w:r>
+        <w:t>s</w:t>
+      </w:r>
+      <w:r>
+        <w:t xml:space="preserve"> split into three categories: Transcription, </w:t>
+      </w:r>
+      <w:r>
+        <w:t xml:space="preserve">Memorization, and Comprehension. </w:t>
+      </w:r>
+    </w:p>
+    <w:p>
+      <w:r>
+        <w:t>A character can cast any spells they have Memorized, but only if they are Wielding the Spellbook they Transcribed that spell into. Once a character has reached Comprehension, they no longer need to wield their Spellbook to cast that spell.</w:t>
+      </w:r>
+    </w:p>
+    <w:p/>
+    <w:p>
+      <w:pPr>
+        <w:pStyle w:val="Heading4"/>
+      </w:pPr>
+      <w:r>
+        <w:t>The Spellbook</w:t>
+      </w:r>
+    </w:p>
+    <w:p>
+      <w:r>
+        <w:t>The Spellbook is an indispensable piece of the Mental Magic user’s arsenal.</w:t>
+      </w:r>
+      <w:r>
+        <w:t xml:space="preserve"> Spellbooks are where characters can store all of the spells they have found. All Spellbooks have a set number of Pages, and each spell takes up a number of pages equal to the tier of that spell. </w:t>
+      </w:r>
+    </w:p>
+    <w:p>
+      <w:r>
+        <w:t>A Spellbook is Wieldable piece of equipment and, while being wielded, a character can cast any spell within that they have Memorized.</w:t>
+      </w:r>
+    </w:p>
+    <w:p>
+      <w:pPr>
+        <w:pStyle w:val="Heading4"/>
+      </w:pPr>
+      <w:r>
+        <w:t>Transcription</w:t>
+      </w:r>
+    </w:p>
+    <w:p>
+      <w:r>
+        <w:t xml:space="preserve">This phase represents the time spent Transcribing the spell into a Spellbook. </w:t>
+      </w:r>
+      <w:r>
+        <w:t>Typically,</w:t>
+      </w:r>
+      <w:r>
+        <w:t xml:space="preserve"> this is done by simply copying the spell exactly from another book.</w:t>
+      </w:r>
+      <w:r>
+        <w:t xml:space="preserve"> The transcription process is irreversible and once a page has been used, it can never be recovered.</w:t>
+      </w:r>
+      <w:r>
+        <w:t xml:space="preserve"> The speed of this process depends on the tier of the spell and the character’s Fine Control skill. </w:t>
+      </w:r>
+    </w:p>
+    <w:p>
+      <w:r>
+        <w:t xml:space="preserve">When Transcribing a spell </w:t>
+      </w:r>
+      <w:r>
+        <w:t xml:space="preserve">the total length of time the spell takes to transcribe is 1 hour per page/tier of the spell. When performing the Transcription Downtime Activity the character makes a Fine Control check every hour, the result of this check determines if their efforts for that hour were successful or not. The DC of this check is up to the DM, but should typically hover around 10-15. If the character fails at their check, </w:t>
+      </w:r>
+      <w:r>
+        <w:t>then that page in the Spellbook is wasted and must be ripped out.</w:t>
+      </w:r>
+    </w:p>
+    <w:p>
+      <w:r>
+        <w:t>The owner of the Spellbook does not have to be the one who performs the Transcription. Anyone can do this, whether party members or a librarian in a town.</w:t>
+      </w:r>
+    </w:p>
+    <w:p>
+      <w:r>
+        <w:t>Once a character has successfully completed the required number of checks, the spell is considered Transcribed and the owner of the Spellbook can move on to Memorization.</w:t>
+      </w:r>
+    </w:p>
+    <w:p>
+      <w:pPr>
+        <w:pStyle w:val="Heading4"/>
+      </w:pPr>
+      <w:r>
+        <w:t>Memorization</w:t>
+      </w:r>
+    </w:p>
+    <w:p>
+      <w:r>
+        <w:t>This phase represents the time spent Memorizing the spell. A character cannot cast a spell at all until they have that spell Memorized. This includes</w:t>
+      </w:r>
+      <w:r>
+        <w:t xml:space="preserve"> all of the mental visualization and material components needed to perform this spell. The speed that a spell can be memorized depends on the tier of the spell and the character’s [MEMORIZATION SKILL].</w:t>
+      </w:r>
+    </w:p>
+    <w:p>
+      <w:r>
+        <w:t>The total length of time that a spell takes to Memorize is 5 hours per tier/page of the spell. Every 5 hours the character makes a [MEMORIZATION SKILL] check which determines whether their attempt to memorize a page of the spell was successful. On failure the 5 hours spent are wasted and the character must reattempt to memorize that part of the spell.</w:t>
+      </w:r>
+    </w:p>
+    <w:p>
+      <w:r>
+        <w:t>Once a character has completed the required number of checks the spell is considered Memorized. The character can now cast the spell while they are Wielding the Spellbook that the spell was Transcribed into. The character can now move on to Comprehension.</w:t>
+      </w:r>
+    </w:p>
+    <w:p>
+      <w:pPr>
+        <w:pStyle w:val="Heading4"/>
+      </w:pPr>
+      <w:r>
+        <w:t>Comprehension</w:t>
+      </w:r>
+    </w:p>
+    <w:p>
+      <w:r>
+        <w:t>This phase represents the time spent to truly Comprehend the spell. Once a character Comprehends a spell they can cast it any time, without a Spellbook.</w:t>
+      </w:r>
+      <w:r>
+        <w:t xml:space="preserve"> The speed at which a character can learn and understand a spell depends on the tier of the spell and the character’s Analysis skill.</w:t>
+      </w:r>
+    </w:p>
+    <w:p>
+      <w:r>
+        <w:t xml:space="preserve">The total length of time that a spell takes to Comprehend is 10 hours per tier/page of the spell. Every 10 hours spent the character gets to make an Analysis check, which determines whether their attempt to understand a part of the spell was </w:t>
+      </w:r>
+      <w:r>
+        <w:lastRenderedPageBreak/>
+        <w:t>successful. On failure the 10 hours spent are wasted and the character must reattempt to understand that part of the spell.</w:t>
+      </w:r>
+    </w:p>
+    <w:p>
+      <w:r>
+        <w:t>Once a character has completed the required number of checks the character now Comprehends that spell. They can cast it at any time without a Spellbook.</w:t>
+      </w:r>
+    </w:p>
+    <w:p>
+      <w:pPr>
+        <w:pStyle w:val="Heading3"/>
+      </w:pPr>
+      <w:r>
+        <w:t>Material Components</w:t>
+      </w:r>
+    </w:p>
+    <w:p>
+      <w:r>
+        <w:t xml:space="preserve">All Mental spells have Material Components which are required for the casting of the spell. </w:t>
+      </w:r>
+      <w:r>
+        <w:t xml:space="preserve">These components come in a wide variety of forms. Some are liquids, some plants, some monster parts, the assortment of items that it takes to cast a spell is seemingly random. Not much is known about the nature of these components or what they have to do with the spellcasting process, but one thing that is known is that some components can Substitute for others. </w:t>
+      </w:r>
+    </w:p>
+    <w:p>
+      <w:r>
+        <w:t>Just like in cooking, some Material Components seem to act as equivalents. This is helpful as it means that characters might not have to carry such a wide variety of items. In the list of Material Components found in [MATERIAL COMPONENT APPENDIX] each component has a list of other components which can act as a substitute for it and vice versa.</w:t>
+      </w:r>
+    </w:p>
+    <w:p>
+      <w:r>
+        <w:t>In order to cast a spell, the material components for that spell must be within a character’s hand. This means that all Mental spells require at least one free hand to cast, as a character must be able hold the components. The most convenient way to store these components is in a Component Satchel. This puts all components within easy reach. All Mental spells have an AP cost, which is the AP required to use the Cast a Spell action in combat. This AP cost takes into account the time taken to rummage through a Component Satchel for the necessary items. If a character stores their components in anything other than a Component Satchel, the AP cost of all Mental spells is increased by 1.</w:t>
+      </w:r>
+    </w:p>
+    <w:p>
+      <w:pPr>
+        <w:pStyle w:val="Heading3"/>
+      </w:pPr>
+      <w:r>
+        <w:t xml:space="preserve">Casting </w:t>
+      </w:r>
+      <w:r>
+        <w:t>Mental</w:t>
+      </w:r>
+      <w:r>
+        <w:t xml:space="preserve"> Spells</w:t>
+      </w:r>
+    </w:p>
+    <w:p>
+      <w:r>
+        <w:t xml:space="preserve">Every Mental spell has the following attributes: </w:t>
+      </w:r>
+      <w:r>
+        <w:t xml:space="preserve">a Tier, </w:t>
+      </w:r>
+      <w:r>
+        <w:t xml:space="preserve">an AP </w:t>
+      </w:r>
+      <w:r>
+        <w:t>C</w:t>
+      </w:r>
+      <w:r>
+        <w:t xml:space="preserve">ost, a </w:t>
+      </w:r>
+      <w:r>
+        <w:t>R</w:t>
+      </w:r>
+      <w:r>
+        <w:t xml:space="preserve">ange or </w:t>
+      </w:r>
+      <w:r>
+        <w:t>A</w:t>
+      </w:r>
+      <w:r>
+        <w:t xml:space="preserve">rea, </w:t>
+      </w:r>
+      <w:r>
+        <w:t xml:space="preserve">a list of Components, a Target, and a Duration. </w:t>
+      </w:r>
+    </w:p>
+    <w:p>
+      <w:r>
+        <w:t>When casting a Mental spell the first step is to select a Target. For most spells this will be a creature, but some spells also allow for Targeting objects or spaces. The Target chosen must be within range as dictated by the spell.</w:t>
+      </w:r>
+    </w:p>
+    <w:p>
+      <w:r>
+        <w:t>The Duration of the spell can come in two forms, either Instant, or some multiple of 10 seconds. If the spell duration is instant then the spell is cast and then has no linger effect. An example of an instant duration spell is Magic Missile. A spell with a duration in seconds or minutes is one which has a lingering effect. Once the spell is cast it will continue to produce the described effect until the duration is over.</w:t>
+      </w:r>
+    </w:p>
+    <w:p>
+      <w:r>
+        <w:t>Every spell also has a list of components. These components are required for the casting of the spell and are consumed upon casting.</w:t>
+      </w:r>
+    </w:p>
+    <w:p>
+      <w:pPr>
+        <w:pStyle w:val="Heading2"/>
+      </w:pPr>
+      <w:r>
+        <w:t>Spiritual</w:t>
+      </w:r>
+    </w:p>
     <w:sectPr>
       <w:footerReference w:type="default" r:id="rId18"/>
       <w:pgSz w:w="12240" w:h="15840"/>

</xml_diff>